<commit_message>
arreglo codigo, se mueve cohete, y actualizo ejecutable
</commit_message>
<xml_diff>
--- a/documento/Links Trailer y sustentación.docx
+++ b/documento/Links Trailer y sustentación.docx
@@ -39,16 +39,6 @@
         <w:t>sustentación</w:t>
       </w:r>
       <w:proofErr w:type="spellEnd"/>
-    </w:p>
-    <w:p>
-      <w:hyperlink r:id="rId5" w:history="1">
-        <w:r>
-          <w:rPr>
-            <w:rStyle w:val="Hipervnculo"/>
-          </w:rPr>
-          <w:t>https://youtu.be/cCOz5xle820</w:t>
-        </w:r>
-      </w:hyperlink>
     </w:p>
     <w:p>
       <w:bookmarkStart w:id="0" w:name="_GoBack"/>

</xml_diff>